<commit_message>
Header: add responsive design with media queries
</commit_message>
<xml_diff>
--- a/Create_website_HTML_CSS_Bootstrap[Laurent_Bourcin].docx
+++ b/Create_website_HTML_CSS_Bootstrap[Laurent_Bourcin].docx
@@ -17,8 +17,8 @@
         </w:rPr>
       </w:pPr>
       <w:r>
-        <w:object w:dxaOrig="1315" w:dyaOrig="1214">
-          <v:rect xmlns:o="urn:schemas-microsoft-com:office:office" xmlns:v="urn:schemas-microsoft-com:vml" id="rectole0000000000" style="width:65.750000pt;height:60.700000pt" o:preferrelative="t" o:ole="">
+        <w:object w:dxaOrig="1356" w:dyaOrig="1255">
+          <v:rect xmlns:o="urn:schemas-microsoft-com:office:office" xmlns:v="urn:schemas-microsoft-com:vml" id="rectole0000000000" style="width:67.800000pt;height:62.750000pt" o:preferrelative="t" o:ole="">
             <o:lock v:ext="edit"/>
             <v:imagedata xmlns:r="http://schemas.openxmlformats.org/officeDocument/2006/relationships" r:id="docRId1" o:title=""/>
           </v:rect>
@@ -717,6 +717,278 @@
           <w:shd w:fill="auto" w:val="clear"/>
         </w:rPr>
       </w:pPr>
+      <w:r>
+        <w:rPr>
+          <w:rFonts w:ascii="Calibri" w:hAnsi="Calibri" w:cs="Calibri" w:eastAsia="Calibri"/>
+          <w:color w:val="000000"/>
+          <w:spacing w:val="0"/>
+          <w:position w:val="0"/>
+          <w:sz w:val="21"/>
+          <w:shd w:fill="auto" w:val="clear"/>
+        </w:rPr>
+        <w:t xml:space="preserve">12. Utilisation des medias queries, associé au responsive bootstrap pour le responsive display, mobile first. J'ai donc d'abord construit le display sous le format mobile, l'adaptant ensuite pour un format de plus en plus large.</w:t>
+      </w:r>
+    </w:p>
+    <w:p>
+      <w:pPr>
+        <w:spacing w:before="0" w:after="0" w:line="240"/>
+        <w:ind w:right="0" w:left="0" w:firstLine="0"/>
+        <w:jc w:val="both"/>
+        <w:rPr>
+          <w:rFonts w:ascii="Calibri" w:hAnsi="Calibri" w:cs="Calibri" w:eastAsia="Calibri"/>
+          <w:color w:val="000000"/>
+          <w:spacing w:val="0"/>
+          <w:position w:val="0"/>
+          <w:sz w:val="21"/>
+          <w:shd w:fill="auto" w:val="clear"/>
+        </w:rPr>
+      </w:pPr>
+    </w:p>
+    <w:p>
+      <w:pPr>
+        <w:spacing w:before="0" w:after="0" w:line="240"/>
+        <w:ind w:right="0" w:left="0" w:firstLine="0"/>
+        <w:jc w:val="both"/>
+        <w:rPr>
+          <w:rFonts w:ascii="Calibri" w:hAnsi="Calibri" w:cs="Calibri" w:eastAsia="Calibri"/>
+          <w:color w:val="000000"/>
+          <w:spacing w:val="0"/>
+          <w:position w:val="0"/>
+          <w:sz w:val="21"/>
+          <w:shd w:fill="auto" w:val="clear"/>
+        </w:rPr>
+      </w:pPr>
+    </w:p>
+    <w:p>
+      <w:pPr>
+        <w:spacing w:before="0" w:after="0" w:line="240"/>
+        <w:ind w:right="0" w:left="0" w:firstLine="0"/>
+        <w:jc w:val="both"/>
+        <w:rPr>
+          <w:rFonts w:ascii="Calibri" w:hAnsi="Calibri" w:cs="Calibri" w:eastAsia="Calibri"/>
+          <w:color w:val="000000"/>
+          <w:spacing w:val="0"/>
+          <w:position w:val="0"/>
+          <w:sz w:val="21"/>
+          <w:shd w:fill="auto" w:val="clear"/>
+        </w:rPr>
+      </w:pPr>
+    </w:p>
+    <w:p>
+      <w:pPr>
+        <w:spacing w:before="0" w:after="0" w:line="240"/>
+        <w:ind w:right="0" w:left="0" w:firstLine="0"/>
+        <w:jc w:val="both"/>
+        <w:rPr>
+          <w:rFonts w:ascii="Calibri" w:hAnsi="Calibri" w:cs="Calibri" w:eastAsia="Calibri"/>
+          <w:color w:val="000000"/>
+          <w:spacing w:val="0"/>
+          <w:position w:val="0"/>
+          <w:sz w:val="21"/>
+          <w:shd w:fill="auto" w:val="clear"/>
+        </w:rPr>
+      </w:pPr>
+    </w:p>
+    <w:p>
+      <w:pPr>
+        <w:numPr>
+          <w:ilvl w:val="0"/>
+          <w:numId w:val="8"/>
+        </w:numPr>
+        <w:spacing w:before="0" w:after="0" w:line="240"/>
+        <w:ind w:right="0" w:left="720" w:hanging="360"/>
+        <w:jc w:val="both"/>
+        <w:rPr>
+          <w:rFonts w:ascii="Calibri" w:hAnsi="Calibri" w:cs="Calibri" w:eastAsia="Calibri"/>
+          <w:color w:val="000000"/>
+          <w:spacing w:val="0"/>
+          <w:position w:val="0"/>
+          <w:sz w:val="21"/>
+          <w:shd w:fill="auto" w:val="clear"/>
+        </w:rPr>
+      </w:pPr>
+      <w:r>
+        <w:rPr>
+          <w:rFonts w:ascii="Calibri" w:hAnsi="Calibri" w:cs="Calibri" w:eastAsia="Calibri"/>
+          <w:color w:val="000000"/>
+          <w:spacing w:val="0"/>
+          <w:position w:val="0"/>
+          <w:sz w:val="21"/>
+          <w:shd w:fill="auto" w:val="clear"/>
+        </w:rPr>
+        <w:t xml:space="preserve">Précisez les moyens utilisés. Expliquez tout ce dont vous avez eu besoin pour réaliser vos tâches : langages de programmation, frameworks, outils, logiciels, documentations techniques, etc...</w:t>
+      </w:r>
+    </w:p>
+    <w:p>
+      <w:pPr>
+        <w:spacing w:before="0" w:after="0" w:line="240"/>
+        <w:ind w:right="0" w:left="0" w:firstLine="0"/>
+        <w:jc w:val="both"/>
+        <w:rPr>
+          <w:rFonts w:ascii="Calibri" w:hAnsi="Calibri" w:cs="Calibri" w:eastAsia="Calibri"/>
+          <w:color w:val="000000"/>
+          <w:spacing w:val="0"/>
+          <w:position w:val="0"/>
+          <w:sz w:val="21"/>
+          <w:shd w:fill="auto" w:val="clear"/>
+        </w:rPr>
+      </w:pPr>
+      <w:r>
+        <w:rPr>
+          <w:rFonts w:ascii="Calibri" w:hAnsi="Calibri" w:cs="Calibri" w:eastAsia="Calibri"/>
+          <w:color w:val="000000"/>
+          <w:spacing w:val="0"/>
+          <w:position w:val="0"/>
+          <w:sz w:val="21"/>
+          <w:shd w:fill="auto" w:val="clear"/>
+        </w:rPr>
+        <w:t xml:space="preserve">1. Utilisation de Github via Git Bash, pour développer le projet, conserver son historique et permettre au correcteur d'avoir l'ensemble des informations.</w:t>
+      </w:r>
+    </w:p>
+    <w:p>
+      <w:pPr>
+        <w:spacing w:before="0" w:after="0" w:line="240"/>
+        <w:ind w:right="0" w:left="0" w:firstLine="0"/>
+        <w:jc w:val="both"/>
+        <w:rPr>
+          <w:rFonts w:ascii="Calibri" w:hAnsi="Calibri" w:cs="Calibri" w:eastAsia="Calibri"/>
+          <w:color w:val="000000"/>
+          <w:spacing w:val="0"/>
+          <w:position w:val="0"/>
+          <w:sz w:val="21"/>
+          <w:shd w:fill="auto" w:val="clear"/>
+        </w:rPr>
+      </w:pPr>
+      <w:r>
+        <w:rPr>
+          <w:rFonts w:ascii="Calibri" w:hAnsi="Calibri" w:cs="Calibri" w:eastAsia="Calibri"/>
+          <w:color w:val="000000"/>
+          <w:spacing w:val="0"/>
+          <w:position w:val="0"/>
+          <w:sz w:val="21"/>
+          <w:shd w:fill="auto" w:val="clear"/>
+        </w:rPr>
+        <w:t xml:space="preserve">2. Utilisation du language de description HTML, afin d'ossaturer le projet de site web.</w:t>
+      </w:r>
+    </w:p>
+    <w:p>
+      <w:pPr>
+        <w:spacing w:before="0" w:after="0" w:line="240"/>
+        <w:ind w:right="0" w:left="0" w:firstLine="0"/>
+        <w:jc w:val="both"/>
+        <w:rPr>
+          <w:rFonts w:ascii="Calibri" w:hAnsi="Calibri" w:cs="Calibri" w:eastAsia="Calibri"/>
+          <w:color w:val="000000"/>
+          <w:spacing w:val="0"/>
+          <w:position w:val="0"/>
+          <w:sz w:val="21"/>
+          <w:shd w:fill="auto" w:val="clear"/>
+        </w:rPr>
+      </w:pPr>
+      <w:r>
+        <w:rPr>
+          <w:rFonts w:ascii="Calibri" w:hAnsi="Calibri" w:cs="Calibri" w:eastAsia="Calibri"/>
+          <w:color w:val="000000"/>
+          <w:spacing w:val="0"/>
+          <w:position w:val="0"/>
+          <w:sz w:val="21"/>
+          <w:shd w:fill="auto" w:val="clear"/>
+        </w:rPr>
+        <w:t xml:space="preserve">3. Pour cela, utilisation de l'IDE Visual Studio Code.</w:t>
+      </w:r>
+    </w:p>
+    <w:p>
+      <w:pPr>
+        <w:spacing w:before="0" w:after="0" w:line="240"/>
+        <w:ind w:right="0" w:left="0" w:firstLine="0"/>
+        <w:jc w:val="both"/>
+        <w:rPr>
+          <w:rFonts w:ascii="Calibri" w:hAnsi="Calibri" w:cs="Calibri" w:eastAsia="Calibri"/>
+          <w:color w:val="000000"/>
+          <w:spacing w:val="0"/>
+          <w:position w:val="0"/>
+          <w:sz w:val="21"/>
+          <w:shd w:fill="auto" w:val="clear"/>
+        </w:rPr>
+      </w:pPr>
+      <w:r>
+        <w:rPr>
+          <w:rFonts w:ascii="Calibri" w:hAnsi="Calibri" w:cs="Calibri" w:eastAsia="Calibri"/>
+          <w:color w:val="000000"/>
+          <w:spacing w:val="0"/>
+          <w:position w:val="0"/>
+          <w:sz w:val="21"/>
+          <w:shd w:fill="auto" w:val="clear"/>
+        </w:rPr>
+        <w:t xml:space="preserve">4. Utilisation d'Inkscape pour modéliser la page web voulue et pour la conception du logo.</w:t>
+      </w:r>
+    </w:p>
+    <w:p>
+      <w:pPr>
+        <w:spacing w:before="0" w:after="0" w:line="240"/>
+        <w:ind w:right="0" w:left="0" w:firstLine="0"/>
+        <w:jc w:val="both"/>
+        <w:rPr>
+          <w:rFonts w:ascii="Calibri" w:hAnsi="Calibri" w:cs="Calibri" w:eastAsia="Calibri"/>
+          <w:color w:val="000000"/>
+          <w:spacing w:val="0"/>
+          <w:position w:val="0"/>
+          <w:sz w:val="21"/>
+          <w:shd w:fill="auto" w:val="clear"/>
+        </w:rPr>
+      </w:pPr>
+      <w:r>
+        <w:rPr>
+          <w:rFonts w:ascii="Calibri" w:hAnsi="Calibri" w:cs="Calibri" w:eastAsia="Calibri"/>
+          <w:color w:val="000000"/>
+          <w:spacing w:val="0"/>
+          <w:position w:val="0"/>
+          <w:sz w:val="21"/>
+          <w:shd w:fill="auto" w:val="clear"/>
+        </w:rPr>
+        <w:t xml:space="preserve">5. Utilisation de Bootstrap comme demandé.</w:t>
+      </w:r>
+    </w:p>
+    <w:p>
+      <w:pPr>
+        <w:spacing w:before="0" w:after="0" w:line="240"/>
+        <w:ind w:right="0" w:left="0" w:firstLine="0"/>
+        <w:jc w:val="both"/>
+        <w:rPr>
+          <w:rFonts w:ascii="Calibri" w:hAnsi="Calibri" w:cs="Calibri" w:eastAsia="Calibri"/>
+          <w:color w:val="000000"/>
+          <w:spacing w:val="0"/>
+          <w:position w:val="0"/>
+          <w:sz w:val="21"/>
+          <w:shd w:fill="auto" w:val="clear"/>
+        </w:rPr>
+      </w:pPr>
+      <w:r>
+        <w:rPr>
+          <w:rFonts w:ascii="Calibri" w:hAnsi="Calibri" w:cs="Calibri" w:eastAsia="Calibri"/>
+          <w:color w:val="000000"/>
+          <w:spacing w:val="0"/>
+          <w:position w:val="0"/>
+          <w:sz w:val="21"/>
+          <w:shd w:fill="auto" w:val="clear"/>
+        </w:rPr>
+        <w:t xml:space="preserve">6. Uitilisation des médias queries pour le responsive.</w:t>
+      </w:r>
+    </w:p>
+    <w:p>
+      <w:pPr>
+        <w:spacing w:before="0" w:after="0" w:line="240"/>
+        <w:ind w:right="0" w:left="0" w:firstLine="0"/>
+        <w:jc w:val="both"/>
+        <w:rPr>
+          <w:rFonts w:ascii="Calibri" w:hAnsi="Calibri" w:cs="Calibri" w:eastAsia="Calibri"/>
+          <w:color w:val="000000"/>
+          <w:spacing w:val="0"/>
+          <w:position w:val="0"/>
+          <w:sz w:val="21"/>
+          <w:shd w:fill="auto" w:val="clear"/>
+        </w:rPr>
+      </w:pPr>
     </w:p>
     <w:p>
       <w:pPr>
@@ -790,138 +1062,135 @@
           <w:sz w:val="21"/>
           <w:shd w:fill="auto" w:val="clear"/>
         </w:rPr>
-        <w:t xml:space="preserve">Précisez les moyens utilisés. Expliquez tout ce dont vous avez eu besoin pour réaliser vos tâches : langages de programmation, frameworks, outils, logiciels, documentations techniques, etc...</w:t>
-      </w:r>
-    </w:p>
-    <w:p>
-      <w:pPr>
-        <w:spacing w:before="0" w:after="0" w:line="240"/>
-        <w:ind w:right="0" w:left="0" w:firstLine="0"/>
-        <w:jc w:val="both"/>
-        <w:rPr>
-          <w:rFonts w:ascii="Calibri" w:hAnsi="Calibri" w:cs="Calibri" w:eastAsia="Calibri"/>
-          <w:color w:val="000000"/>
-          <w:spacing w:val="0"/>
-          <w:position w:val="0"/>
-          <w:sz w:val="21"/>
-          <w:shd w:fill="auto" w:val="clear"/>
-        </w:rPr>
-      </w:pPr>
-      <w:r>
-        <w:rPr>
-          <w:rFonts w:ascii="Calibri" w:hAnsi="Calibri" w:cs="Calibri" w:eastAsia="Calibri"/>
-          <w:color w:val="000000"/>
-          <w:spacing w:val="0"/>
-          <w:position w:val="0"/>
-          <w:sz w:val="21"/>
-          <w:shd w:fill="auto" w:val="clear"/>
-        </w:rPr>
-        <w:t xml:space="preserve">1. Utilisation de Github via Git Bash, pour développer le projet, conserver son historique et permettre au correcteur d'avoir l'ensemble des informations.</w:t>
-      </w:r>
-    </w:p>
-    <w:p>
-      <w:pPr>
-        <w:spacing w:before="0" w:after="0" w:line="240"/>
-        <w:ind w:right="0" w:left="0" w:firstLine="0"/>
-        <w:jc w:val="both"/>
-        <w:rPr>
-          <w:rFonts w:ascii="Calibri" w:hAnsi="Calibri" w:cs="Calibri" w:eastAsia="Calibri"/>
-          <w:color w:val="000000"/>
-          <w:spacing w:val="0"/>
-          <w:position w:val="0"/>
-          <w:sz w:val="21"/>
-          <w:shd w:fill="auto" w:val="clear"/>
-        </w:rPr>
-      </w:pPr>
-      <w:r>
-        <w:rPr>
-          <w:rFonts w:ascii="Calibri" w:hAnsi="Calibri" w:cs="Calibri" w:eastAsia="Calibri"/>
-          <w:color w:val="000000"/>
-          <w:spacing w:val="0"/>
-          <w:position w:val="0"/>
-          <w:sz w:val="21"/>
-          <w:shd w:fill="auto" w:val="clear"/>
-        </w:rPr>
-        <w:t xml:space="preserve">2. Utilisation du language de description HTML, afin d'ossaturer le projet de site web.</w:t>
-      </w:r>
-    </w:p>
-    <w:p>
-      <w:pPr>
-        <w:spacing w:before="0" w:after="0" w:line="240"/>
-        <w:ind w:right="0" w:left="0" w:firstLine="0"/>
-        <w:jc w:val="both"/>
-        <w:rPr>
-          <w:rFonts w:ascii="Calibri" w:hAnsi="Calibri" w:cs="Calibri" w:eastAsia="Calibri"/>
-          <w:color w:val="000000"/>
-          <w:spacing w:val="0"/>
-          <w:position w:val="0"/>
-          <w:sz w:val="21"/>
-          <w:shd w:fill="auto" w:val="clear"/>
-        </w:rPr>
-      </w:pPr>
-      <w:r>
-        <w:rPr>
-          <w:rFonts w:ascii="Calibri" w:hAnsi="Calibri" w:cs="Calibri" w:eastAsia="Calibri"/>
-          <w:color w:val="000000"/>
-          <w:spacing w:val="0"/>
-          <w:position w:val="0"/>
-          <w:sz w:val="21"/>
-          <w:shd w:fill="auto" w:val="clear"/>
-        </w:rPr>
-        <w:t xml:space="preserve">3. Pour cela, utilisation de l'IDE Visual Studio Code.</w:t>
-      </w:r>
-    </w:p>
-    <w:p>
-      <w:pPr>
-        <w:spacing w:before="0" w:after="0" w:line="240"/>
-        <w:ind w:right="0" w:left="0" w:firstLine="0"/>
-        <w:jc w:val="both"/>
-        <w:rPr>
-          <w:rFonts w:ascii="Calibri" w:hAnsi="Calibri" w:cs="Calibri" w:eastAsia="Calibri"/>
-          <w:color w:val="000000"/>
-          <w:spacing w:val="0"/>
-          <w:position w:val="0"/>
-          <w:sz w:val="21"/>
-          <w:shd w:fill="auto" w:val="clear"/>
-        </w:rPr>
-      </w:pPr>
-      <w:r>
-        <w:rPr>
-          <w:rFonts w:ascii="Calibri" w:hAnsi="Calibri" w:cs="Calibri" w:eastAsia="Calibri"/>
-          <w:color w:val="000000"/>
-          <w:spacing w:val="0"/>
-          <w:position w:val="0"/>
-          <w:sz w:val="21"/>
-          <w:shd w:fill="auto" w:val="clear"/>
-        </w:rPr>
-        <w:t xml:space="preserve">4. Utilisation d'Inkscape pour modéliser la page web voulue et pour la conception du logo.</w:t>
-      </w:r>
-    </w:p>
-    <w:p>
-      <w:pPr>
-        <w:spacing w:before="0" w:after="0" w:line="240"/>
-        <w:ind w:right="0" w:left="0" w:firstLine="0"/>
-        <w:jc w:val="both"/>
-        <w:rPr>
-          <w:rFonts w:ascii="Calibri" w:hAnsi="Calibri" w:cs="Calibri" w:eastAsia="Calibri"/>
-          <w:color w:val="000000"/>
-          <w:spacing w:val="0"/>
-          <w:position w:val="0"/>
-          <w:sz w:val="21"/>
-          <w:shd w:fill="auto" w:val="clear"/>
-        </w:rPr>
-      </w:pPr>
-      <w:r>
-        <w:rPr>
-          <w:rFonts w:ascii="Calibri" w:hAnsi="Calibri" w:cs="Calibri" w:eastAsia="Calibri"/>
-          <w:color w:val="000000"/>
-          <w:spacing w:val="0"/>
-          <w:position w:val="0"/>
-          <w:sz w:val="21"/>
-          <w:shd w:fill="auto" w:val="clear"/>
-        </w:rPr>
-        <w:t xml:space="preserve">5. Utilisation de Bootstrap comme demandé.</w:t>
-      </w:r>
+        <w:t xml:space="preserve">Contexte. Les noms des organismes, entreprises ou associations, dans lesquels vous avez exercé vos pratiques.</w:t>
+      </w:r>
+    </w:p>
+    <w:p>
+      <w:pPr>
+        <w:spacing w:before="0" w:after="0" w:line="240"/>
+        <w:ind w:right="0" w:left="360" w:firstLine="360"/>
+        <w:jc w:val="both"/>
+        <w:rPr>
+          <w:rFonts w:ascii="Calibri" w:hAnsi="Calibri" w:cs="Calibri" w:eastAsia="Calibri"/>
+          <w:color w:val="000000"/>
+          <w:spacing w:val="0"/>
+          <w:position w:val="0"/>
+          <w:sz w:val="21"/>
+          <w:shd w:fill="auto" w:val="clear"/>
+        </w:rPr>
+      </w:pPr>
+      <w:r>
+        <w:rPr>
+          <w:rFonts w:ascii="Calibri" w:hAnsi="Calibri" w:cs="Calibri" w:eastAsia="Calibri"/>
+          <w:color w:val="000000"/>
+          <w:spacing w:val="0"/>
+          <w:position w:val="0"/>
+          <w:sz w:val="21"/>
+          <w:shd w:fill="auto" w:val="clear"/>
+        </w:rPr>
+        <w:t xml:space="preserve">NB: Pour le cas des exercices et évaluations demandées sur la plateforme Studi, il s'agit de...Studi.</w:t>
+      </w:r>
+    </w:p>
+    <w:p>
+      <w:pPr>
+        <w:spacing w:before="0" w:after="0" w:line="240"/>
+        <w:ind w:right="0" w:left="0" w:firstLine="0"/>
+        <w:jc w:val="both"/>
+        <w:rPr>
+          <w:rFonts w:ascii="Calibri" w:hAnsi="Calibri" w:cs="Calibri" w:eastAsia="Calibri"/>
+          <w:color w:val="000000"/>
+          <w:spacing w:val="0"/>
+          <w:position w:val="0"/>
+          <w:sz w:val="21"/>
+          <w:shd w:fill="auto" w:val="clear"/>
+        </w:rPr>
+      </w:pPr>
+      <w:r>
+        <w:rPr>
+          <w:rFonts w:ascii="Calibri" w:hAnsi="Calibri" w:cs="Calibri" w:eastAsia="Calibri"/>
+          <w:color w:val="000000"/>
+          <w:spacing w:val="0"/>
+          <w:position w:val="0"/>
+          <w:sz w:val="21"/>
+          <w:shd w:fill="auto" w:val="clear"/>
+        </w:rPr>
+        <w:t xml:space="preserve">- Studi</w:t>
+      </w:r>
+    </w:p>
+    <w:p>
+      <w:pPr>
+        <w:spacing w:before="0" w:after="0" w:line="240"/>
+        <w:ind w:right="0" w:left="0" w:firstLine="0"/>
+        <w:jc w:val="both"/>
+        <w:rPr>
+          <w:rFonts w:ascii="Calibri" w:hAnsi="Calibri" w:cs="Calibri" w:eastAsia="Calibri"/>
+          <w:color w:val="000000"/>
+          <w:spacing w:val="0"/>
+          <w:position w:val="0"/>
+          <w:sz w:val="21"/>
+          <w:shd w:fill="auto" w:val="clear"/>
+        </w:rPr>
+      </w:pPr>
+    </w:p>
+    <w:p>
+      <w:pPr>
+        <w:spacing w:before="0" w:after="0" w:line="240"/>
+        <w:ind w:right="0" w:left="0" w:firstLine="0"/>
+        <w:jc w:val="both"/>
+        <w:rPr>
+          <w:rFonts w:ascii="Calibri" w:hAnsi="Calibri" w:cs="Calibri" w:eastAsia="Calibri"/>
+          <w:color w:val="000000"/>
+          <w:spacing w:val="0"/>
+          <w:position w:val="0"/>
+          <w:sz w:val="21"/>
+          <w:shd w:fill="auto" w:val="clear"/>
+        </w:rPr>
+      </w:pPr>
+    </w:p>
+    <w:p>
+      <w:pPr>
+        <w:spacing w:before="0" w:after="0" w:line="240"/>
+        <w:ind w:right="0" w:left="0" w:firstLine="0"/>
+        <w:jc w:val="both"/>
+        <w:rPr>
+          <w:rFonts w:ascii="Calibri" w:hAnsi="Calibri" w:cs="Calibri" w:eastAsia="Calibri"/>
+          <w:color w:val="000000"/>
+          <w:spacing w:val="0"/>
+          <w:position w:val="0"/>
+          <w:sz w:val="21"/>
+          <w:shd w:fill="auto" w:val="clear"/>
+        </w:rPr>
+      </w:pPr>
+    </w:p>
+    <w:p>
+      <w:pPr>
+        <w:spacing w:before="0" w:after="0" w:line="240"/>
+        <w:ind w:right="0" w:left="0" w:firstLine="0"/>
+        <w:jc w:val="both"/>
+        <w:rPr>
+          <w:rFonts w:ascii="Calibri" w:hAnsi="Calibri" w:cs="Calibri" w:eastAsia="Calibri"/>
+          <w:color w:val="000000"/>
+          <w:spacing w:val="0"/>
+          <w:position w:val="0"/>
+          <w:sz w:val="21"/>
+          <w:shd w:fill="auto" w:val="clear"/>
+        </w:rPr>
+      </w:pPr>
+    </w:p>
+    <w:p>
+      <w:pPr>
+        <w:spacing w:before="0" w:after="0" w:line="240"/>
+        <w:ind w:right="0" w:left="0" w:firstLine="0"/>
+        <w:jc w:val="both"/>
+        <w:rPr>
+          <w:rFonts w:ascii="Calibri" w:hAnsi="Calibri" w:cs="Calibri" w:eastAsia="Calibri"/>
+          <w:color w:val="000000"/>
+          <w:spacing w:val="0"/>
+          <w:position w:val="0"/>
+          <w:sz w:val="21"/>
+          <w:shd w:fill="auto" w:val="clear"/>
+        </w:rPr>
+      </w:pPr>
     </w:p>
     <w:p>
       <w:pPr>
@@ -987,213 +1256,7 @@
       <w:pPr>
         <w:numPr>
           <w:ilvl w:val="0"/>
-          <w:numId w:val="12"/>
-        </w:numPr>
-        <w:spacing w:before="0" w:after="0" w:line="240"/>
-        <w:ind w:right="0" w:left="720" w:hanging="360"/>
-        <w:jc w:val="both"/>
-        <w:rPr>
-          <w:rFonts w:ascii="Calibri" w:hAnsi="Calibri" w:cs="Calibri" w:eastAsia="Calibri"/>
-          <w:color w:val="000000"/>
-          <w:spacing w:val="0"/>
-          <w:position w:val="0"/>
-          <w:sz w:val="21"/>
-          <w:shd w:fill="auto" w:val="clear"/>
-        </w:rPr>
-      </w:pPr>
-      <w:r>
-        <w:rPr>
-          <w:rFonts w:ascii="Calibri" w:hAnsi="Calibri" w:cs="Calibri" w:eastAsia="Calibri"/>
-          <w:color w:val="000000"/>
-          <w:spacing w:val="0"/>
-          <w:position w:val="0"/>
-          <w:sz w:val="21"/>
-          <w:shd w:fill="auto" w:val="clear"/>
-        </w:rPr>
-        <w:t xml:space="preserve">Contexte. Les noms des organismes, entreprises ou associations, dans lesquels vous avez exercé vos pratiques.</w:t>
-      </w:r>
-    </w:p>
-    <w:p>
-      <w:pPr>
-        <w:spacing w:before="0" w:after="0" w:line="240"/>
-        <w:ind w:right="0" w:left="360" w:firstLine="360"/>
-        <w:jc w:val="both"/>
-        <w:rPr>
-          <w:rFonts w:ascii="Calibri" w:hAnsi="Calibri" w:cs="Calibri" w:eastAsia="Calibri"/>
-          <w:color w:val="000000"/>
-          <w:spacing w:val="0"/>
-          <w:position w:val="0"/>
-          <w:sz w:val="21"/>
-          <w:shd w:fill="auto" w:val="clear"/>
-        </w:rPr>
-      </w:pPr>
-      <w:r>
-        <w:rPr>
-          <w:rFonts w:ascii="Calibri" w:hAnsi="Calibri" w:cs="Calibri" w:eastAsia="Calibri"/>
-          <w:color w:val="000000"/>
-          <w:spacing w:val="0"/>
-          <w:position w:val="0"/>
-          <w:sz w:val="21"/>
-          <w:shd w:fill="auto" w:val="clear"/>
-        </w:rPr>
-        <w:t xml:space="preserve">NB: Pour le cas des exercices et évaluations demandées sur la plateforme Studi, il s'agit de...Studi.</w:t>
-      </w:r>
-    </w:p>
-    <w:p>
-      <w:pPr>
-        <w:spacing w:before="0" w:after="0" w:line="240"/>
-        <w:ind w:right="0" w:left="0" w:firstLine="0"/>
-        <w:jc w:val="both"/>
-        <w:rPr>
-          <w:rFonts w:ascii="Calibri" w:hAnsi="Calibri" w:cs="Calibri" w:eastAsia="Calibri"/>
-          <w:color w:val="000000"/>
-          <w:spacing w:val="0"/>
-          <w:position w:val="0"/>
-          <w:sz w:val="21"/>
-          <w:shd w:fill="auto" w:val="clear"/>
-        </w:rPr>
-      </w:pPr>
-    </w:p>
-    <w:p>
-      <w:pPr>
-        <w:spacing w:before="0" w:after="0" w:line="240"/>
-        <w:ind w:right="0" w:left="0" w:firstLine="0"/>
-        <w:jc w:val="both"/>
-        <w:rPr>
-          <w:rFonts w:ascii="Calibri" w:hAnsi="Calibri" w:cs="Calibri" w:eastAsia="Calibri"/>
-          <w:color w:val="000000"/>
-          <w:spacing w:val="0"/>
-          <w:position w:val="0"/>
-          <w:sz w:val="21"/>
-          <w:shd w:fill="auto" w:val="clear"/>
-        </w:rPr>
-      </w:pPr>
-    </w:p>
-    <w:p>
-      <w:pPr>
-        <w:spacing w:before="0" w:after="0" w:line="240"/>
-        <w:ind w:right="0" w:left="0" w:firstLine="0"/>
-        <w:jc w:val="both"/>
-        <w:rPr>
-          <w:rFonts w:ascii="Calibri" w:hAnsi="Calibri" w:cs="Calibri" w:eastAsia="Calibri"/>
-          <w:color w:val="000000"/>
-          <w:spacing w:val="0"/>
-          <w:position w:val="0"/>
-          <w:sz w:val="21"/>
-          <w:shd w:fill="auto" w:val="clear"/>
-        </w:rPr>
-      </w:pPr>
-    </w:p>
-    <w:p>
-      <w:pPr>
-        <w:spacing w:before="0" w:after="0" w:line="240"/>
-        <w:ind w:right="0" w:left="0" w:firstLine="0"/>
-        <w:jc w:val="both"/>
-        <w:rPr>
-          <w:rFonts w:ascii="Calibri" w:hAnsi="Calibri" w:cs="Calibri" w:eastAsia="Calibri"/>
-          <w:color w:val="000000"/>
-          <w:spacing w:val="0"/>
-          <w:position w:val="0"/>
-          <w:sz w:val="21"/>
-          <w:shd w:fill="auto" w:val="clear"/>
-        </w:rPr>
-      </w:pPr>
-    </w:p>
-    <w:p>
-      <w:pPr>
-        <w:spacing w:before="0" w:after="0" w:line="240"/>
-        <w:ind w:right="0" w:left="0" w:firstLine="0"/>
-        <w:jc w:val="both"/>
-        <w:rPr>
-          <w:rFonts w:ascii="Calibri" w:hAnsi="Calibri" w:cs="Calibri" w:eastAsia="Calibri"/>
-          <w:color w:val="000000"/>
-          <w:spacing w:val="0"/>
-          <w:position w:val="0"/>
-          <w:sz w:val="21"/>
-          <w:shd w:fill="auto" w:val="clear"/>
-        </w:rPr>
-      </w:pPr>
-    </w:p>
-    <w:p>
-      <w:pPr>
-        <w:spacing w:before="0" w:after="0" w:line="240"/>
-        <w:ind w:right="0" w:left="0" w:firstLine="0"/>
-        <w:jc w:val="both"/>
-        <w:rPr>
-          <w:rFonts w:ascii="Calibri" w:hAnsi="Calibri" w:cs="Calibri" w:eastAsia="Calibri"/>
-          <w:color w:val="000000"/>
-          <w:spacing w:val="0"/>
-          <w:position w:val="0"/>
-          <w:sz w:val="21"/>
-          <w:shd w:fill="auto" w:val="clear"/>
-        </w:rPr>
-      </w:pPr>
-    </w:p>
-    <w:p>
-      <w:pPr>
-        <w:spacing w:before="0" w:after="0" w:line="240"/>
-        <w:ind w:right="0" w:left="0" w:firstLine="0"/>
-        <w:jc w:val="both"/>
-        <w:rPr>
-          <w:rFonts w:ascii="Calibri" w:hAnsi="Calibri" w:cs="Calibri" w:eastAsia="Calibri"/>
-          <w:color w:val="000000"/>
-          <w:spacing w:val="0"/>
-          <w:position w:val="0"/>
-          <w:sz w:val="21"/>
-          <w:shd w:fill="auto" w:val="clear"/>
-        </w:rPr>
-      </w:pPr>
-    </w:p>
-    <w:p>
-      <w:pPr>
-        <w:spacing w:before="0" w:after="0" w:line="240"/>
-        <w:ind w:right="0" w:left="0" w:firstLine="0"/>
-        <w:jc w:val="both"/>
-        <w:rPr>
-          <w:rFonts w:ascii="Calibri" w:hAnsi="Calibri" w:cs="Calibri" w:eastAsia="Calibri"/>
-          <w:color w:val="000000"/>
-          <w:spacing w:val="0"/>
-          <w:position w:val="0"/>
-          <w:sz w:val="21"/>
-          <w:shd w:fill="auto" w:val="clear"/>
-        </w:rPr>
-      </w:pPr>
-    </w:p>
-    <w:p>
-      <w:pPr>
-        <w:spacing w:before="0" w:after="0" w:line="240"/>
-        <w:ind w:right="0" w:left="0" w:firstLine="0"/>
-        <w:jc w:val="both"/>
-        <w:rPr>
-          <w:rFonts w:ascii="Calibri" w:hAnsi="Calibri" w:cs="Calibri" w:eastAsia="Calibri"/>
-          <w:color w:val="000000"/>
-          <w:spacing w:val="0"/>
-          <w:position w:val="0"/>
-          <w:sz w:val="21"/>
-          <w:shd w:fill="auto" w:val="clear"/>
-        </w:rPr>
-      </w:pPr>
-    </w:p>
-    <w:p>
-      <w:pPr>
-        <w:spacing w:before="0" w:after="0" w:line="240"/>
-        <w:ind w:right="0" w:left="0" w:firstLine="0"/>
-        <w:jc w:val="both"/>
-        <w:rPr>
-          <w:rFonts w:ascii="Calibri" w:hAnsi="Calibri" w:cs="Calibri" w:eastAsia="Calibri"/>
-          <w:color w:val="000000"/>
-          <w:spacing w:val="0"/>
-          <w:position w:val="0"/>
-          <w:sz w:val="21"/>
-          <w:shd w:fill="auto" w:val="clear"/>
-        </w:rPr>
-      </w:pPr>
-    </w:p>
-    <w:p>
-      <w:pPr>
-        <w:numPr>
-          <w:ilvl w:val="0"/>
-          <w:numId w:val="15"/>
+          <w:numId w:val="13"/>
         </w:numPr>
         <w:spacing w:before="0" w:after="0" w:line="240"/>
         <w:ind w:right="0" w:left="0" w:firstLine="0"/>
@@ -1414,13 +1477,13 @@
   <w:num w:numId="5">
     <w:abstractNumId w:val="18"/>
   </w:num>
-  <w:num w:numId="10">
+  <w:num w:numId="8">
     <w:abstractNumId w:val="12"/>
   </w:num>
-  <w:num w:numId="12">
+  <w:num w:numId="10">
     <w:abstractNumId w:val="6"/>
   </w:num>
-  <w:num w:numId="15">
+  <w:num w:numId="13">
     <w:abstractNumId w:val="0"/>
   </w:num>
 </w:numbering>

</xml_diff>

<commit_message>
Main: add bootstrap.bundle.js + carousel intitialization
</commit_message>
<xml_diff>
--- a/Create_website_HTML_CSS_Bootstrap[Laurent_Bourcin].docx
+++ b/Create_website_HTML_CSS_Bootstrap[Laurent_Bourcin].docx
@@ -17,8 +17,8 @@
         </w:rPr>
       </w:pPr>
       <w:r>
-        <w:object w:dxaOrig="1356" w:dyaOrig="1255">
-          <v:rect xmlns:o="urn:schemas-microsoft-com:office:office" xmlns:v="urn:schemas-microsoft-com:vml" id="rectole0000000000" style="width:67.800000pt;height:62.750000pt" o:preferrelative="t" o:ole="">
+        <w:object w:dxaOrig="1377" w:dyaOrig="1275">
+          <v:rect xmlns:o="urn:schemas-microsoft-com:office:office" xmlns:v="urn:schemas-microsoft-com:vml" id="rectole0000000000" style="width:68.850000pt;height:63.750000pt" o:preferrelative="t" o:ole="">
             <o:lock v:ext="edit"/>
             <v:imagedata xmlns:r="http://schemas.openxmlformats.org/officeDocument/2006/relationships" r:id="docRId1" o:title=""/>
           </v:rect>
@@ -743,6 +743,17 @@
           <w:shd w:fill="auto" w:val="clear"/>
         </w:rPr>
       </w:pPr>
+      <w:r>
+        <w:rPr>
+          <w:rFonts w:ascii="Calibri" w:hAnsi="Calibri" w:cs="Calibri" w:eastAsia="Calibri"/>
+          <w:color w:val="000000"/>
+          <w:spacing w:val="0"/>
+          <w:position w:val="0"/>
+          <w:sz w:val="21"/>
+          <w:shd w:fill="auto" w:val="clear"/>
+        </w:rPr>
+        <w:t xml:space="preserve">13. Ajout du module bootstrap.bundle.js en script à la fin du fichier index.html, depuis le local, afin d'utiliser le carousel comme souhaité à la conception de ma page.</w:t>
+      </w:r>
     </w:p>
     <w:p>
       <w:pPr>
@@ -973,6 +984,32 @@
           <w:shd w:fill="auto" w:val="clear"/>
         </w:rPr>
         <w:t xml:space="preserve">6. Uitilisation des médias queries pour le responsive.</w:t>
+      </w:r>
+    </w:p>
+    <w:p>
+      <w:pPr>
+        <w:spacing w:before="0" w:after="0" w:line="240"/>
+        <w:ind w:right="0" w:left="0" w:firstLine="0"/>
+        <w:jc w:val="both"/>
+        <w:rPr>
+          <w:rFonts w:ascii="Calibri" w:hAnsi="Calibri" w:cs="Calibri" w:eastAsia="Calibri"/>
+          <w:color w:val="000000"/>
+          <w:spacing w:val="0"/>
+          <w:position w:val="0"/>
+          <w:sz w:val="21"/>
+          <w:shd w:fill="auto" w:val="clear"/>
+        </w:rPr>
+      </w:pPr>
+      <w:r>
+        <w:rPr>
+          <w:rFonts w:ascii="Calibri" w:hAnsi="Calibri" w:cs="Calibri" w:eastAsia="Calibri"/>
+          <w:color w:val="000000"/>
+          <w:spacing w:val="0"/>
+          <w:position w:val="0"/>
+          <w:sz w:val="21"/>
+          <w:shd w:fill="auto" w:val="clear"/>
+        </w:rPr>
+        <w:t xml:space="preserve">7. Utilisation du script js pour permettre l'utilisation du carousel bootstrap.</w:t>
       </w:r>
     </w:p>
     <w:p>

</xml_diff>

<commit_message>
Index.html Footer: add display with responsive
</commit_message>
<xml_diff>
--- a/Create_website_HTML_CSS_Bootstrap[Laurent_Bourcin].docx
+++ b/Create_website_HTML_CSS_Bootstrap[Laurent_Bourcin].docx
@@ -17,8 +17,8 @@
         </w:rPr>
       </w:pPr>
       <w:r>
-        <w:object w:dxaOrig="1377" w:dyaOrig="1275">
-          <v:rect xmlns:o="urn:schemas-microsoft-com:office:office" xmlns:v="urn:schemas-microsoft-com:vml" id="rectole0000000000" style="width:68.850000pt;height:63.750000pt" o:preferrelative="t" o:ole="">
+        <w:object w:dxaOrig="1396" w:dyaOrig="1296">
+          <v:rect xmlns:o="urn:schemas-microsoft-com:office:office" xmlns:v="urn:schemas-microsoft-com:vml" id="rectole0000000000" style="width:69.800000pt;height:64.800000pt" o:preferrelative="t" o:ole="">
             <o:lock v:ext="edit"/>
             <v:imagedata xmlns:r="http://schemas.openxmlformats.org/officeDocument/2006/relationships" r:id="docRId1" o:title=""/>
           </v:rect>
@@ -769,6 +769,95 @@
           <w:shd w:fill="auto" w:val="clear"/>
         </w:rPr>
       </w:pPr>
+      <w:r>
+        <w:rPr>
+          <w:rFonts w:ascii="Calibri" w:hAnsi="Calibri" w:cs="Calibri" w:eastAsia="Calibri"/>
+          <w:color w:val="000000"/>
+          <w:spacing w:val="0"/>
+          <w:position w:val="0"/>
+          <w:sz w:val="21"/>
+          <w:shd w:fill="auto" w:val="clear"/>
+        </w:rPr>
+        <w:t xml:space="preserve">14. Pour le responsive, j'appuie sur la touche f12, puis je clic sur l'onglet "Toggle device toolbar", afin de pouvoir modifier la largeur de l'écran et de simuler l'écran d'un smartphone, d'une tablette, etc. Je me guide des breackpoint trouvables sur le site de Bootstrap afin que le rendu soit optimum pour chaque écran. Les modifications se font alors pas à pas, en partant de l'écran le plus étroit (360px) en utilisant les possibilités de bootstrap (sm, md, xl, etc.) et des médias queries dans le fichier .css.</w:t>
+      </w:r>
+    </w:p>
+    <w:p>
+      <w:pPr>
+        <w:spacing w:before="0" w:after="0" w:line="240"/>
+        <w:ind w:right="0" w:left="0" w:firstLine="0"/>
+        <w:jc w:val="both"/>
+        <w:rPr>
+          <w:rFonts w:ascii="Calibri" w:hAnsi="Calibri" w:cs="Calibri" w:eastAsia="Calibri"/>
+          <w:color w:val="000000"/>
+          <w:spacing w:val="0"/>
+          <w:position w:val="0"/>
+          <w:sz w:val="21"/>
+          <w:shd w:fill="auto" w:val="clear"/>
+        </w:rPr>
+      </w:pPr>
+      <w:r>
+        <w:rPr>
+          <w:rFonts w:ascii="Calibri" w:hAnsi="Calibri" w:cs="Calibri" w:eastAsia="Calibri"/>
+          <w:color w:val="000000"/>
+          <w:spacing w:val="0"/>
+          <w:position w:val="0"/>
+          <w:sz w:val="21"/>
+          <w:shd w:fill="auto" w:val="clear"/>
+        </w:rPr>
+        <w:t xml:space="preserve">15. Pour ma section "Goals", j'utilise des cards, qui sont très usés par les sites modernes, permettant une bonne visibilité, pour des informations courtes. Un gap d'origine entre les cards permet une respiration dans le design. Pour cette même respiration, j'utilise entre mes sections des marges via bootstrap.</w:t>
+      </w:r>
+    </w:p>
+    <w:p>
+      <w:pPr>
+        <w:spacing w:before="0" w:after="0" w:line="240"/>
+        <w:ind w:right="0" w:left="0" w:firstLine="0"/>
+        <w:jc w:val="both"/>
+        <w:rPr>
+          <w:rFonts w:ascii="Calibri" w:hAnsi="Calibri" w:cs="Calibri" w:eastAsia="Calibri"/>
+          <w:color w:val="000000"/>
+          <w:spacing w:val="0"/>
+          <w:position w:val="0"/>
+          <w:sz w:val="21"/>
+          <w:shd w:fill="auto" w:val="clear"/>
+        </w:rPr>
+      </w:pPr>
+      <w:r>
+        <w:rPr>
+          <w:rFonts w:ascii="Calibri" w:hAnsi="Calibri" w:cs="Calibri" w:eastAsia="Calibri"/>
+          <w:color w:val="000000"/>
+          <w:spacing w:val="0"/>
+          <w:position w:val="0"/>
+          <w:sz w:val="21"/>
+          <w:shd w:fill="auto" w:val="clear"/>
+        </w:rPr>
+        <w:t xml:space="preserve">16. Pour le responsive je rétrécit le nombre de colonnes alouées à chaque cards lorsque l'écran s'élargit.</w:t>
+      </w:r>
+    </w:p>
+    <w:p>
+      <w:pPr>
+        <w:spacing w:before="0" w:after="0" w:line="240"/>
+        <w:ind w:right="0" w:left="0" w:firstLine="0"/>
+        <w:jc w:val="both"/>
+        <w:rPr>
+          <w:rFonts w:ascii="Calibri" w:hAnsi="Calibri" w:cs="Calibri" w:eastAsia="Calibri"/>
+          <w:color w:val="000000"/>
+          <w:spacing w:val="0"/>
+          <w:position w:val="0"/>
+          <w:sz w:val="21"/>
+          <w:shd w:fill="auto" w:val="clear"/>
+        </w:rPr>
+      </w:pPr>
+      <w:r>
+        <w:rPr>
+          <w:rFonts w:ascii="Calibri" w:hAnsi="Calibri" w:cs="Calibri" w:eastAsia="Calibri"/>
+          <w:color w:val="000000"/>
+          <w:spacing w:val="0"/>
+          <w:position w:val="0"/>
+          <w:sz w:val="21"/>
+          <w:shd w:fill="auto" w:val="clear"/>
+        </w:rPr>
+        <w:t xml:space="preserve">17. Un footer permet de renvoyer à d'autres sites annexes, utilisés par exemple comme ressources par le site. Les logos sont en png afin de s'intégrer au mieux dans l'environnement du site (le png permettant la transparence). J'utilise beaucoup les "row" et "col" de bootstrap, car c'est le fonctionnement grid intégré à bootstrap pour le display des pages web.</w:t>
+      </w:r>
     </w:p>
     <w:p>
       <w:pPr>

</xml_diff>

<commit_message>
report end of index.html with is css and bootstrap in report file
</commit_message>
<xml_diff>
--- a/Create_website_HTML_CSS_Bootstrap[Laurent_Bourcin].docx
+++ b/Create_website_HTML_CSS_Bootstrap[Laurent_Bourcin].docx
@@ -17,8 +17,8 @@
         </w:rPr>
       </w:pPr>
       <w:r>
-        <w:object w:dxaOrig="1396" w:dyaOrig="1296">
-          <v:rect xmlns:o="urn:schemas-microsoft-com:office:office" xmlns:v="urn:schemas-microsoft-com:vml" id="rectole0000000000" style="width:69.800000pt;height:64.800000pt" o:preferrelative="t" o:ole="">
+        <w:object w:dxaOrig="1417" w:dyaOrig="1315">
+          <v:rect xmlns:o="urn:schemas-microsoft-com:office:office" xmlns:v="urn:schemas-microsoft-com:vml" id="rectole0000000000" style="width:70.850000pt;height:65.750000pt" o:preferrelative="t" o:ole="">
             <o:lock v:ext="edit"/>
             <v:imagedata xmlns:r="http://schemas.openxmlformats.org/officeDocument/2006/relationships" r:id="docRId1" o:title=""/>
           </v:rect>
@@ -857,6 +857,32 @@
           <w:shd w:fill="auto" w:val="clear"/>
         </w:rPr>
         <w:t xml:space="preserve">17. Un footer permet de renvoyer à d'autres sites annexes, utilisés par exemple comme ressources par le site. Les logos sont en png afin de s'intégrer au mieux dans l'environnement du site (le png permettant la transparence). J'utilise beaucoup les "row" et "col" de bootstrap, car c'est le fonctionnement grid intégré à bootstrap pour le display des pages web.</w:t>
+      </w:r>
+    </w:p>
+    <w:p>
+      <w:pPr>
+        <w:spacing w:before="0" w:after="0" w:line="240"/>
+        <w:ind w:right="0" w:left="0" w:firstLine="0"/>
+        <w:jc w:val="both"/>
+        <w:rPr>
+          <w:rFonts w:ascii="Calibri" w:hAnsi="Calibri" w:cs="Calibri" w:eastAsia="Calibri"/>
+          <w:color w:val="000000"/>
+          <w:spacing w:val="0"/>
+          <w:position w:val="0"/>
+          <w:sz w:val="21"/>
+          <w:shd w:fill="auto" w:val="clear"/>
+        </w:rPr>
+      </w:pPr>
+      <w:r>
+        <w:rPr>
+          <w:rFonts w:ascii="Calibri" w:hAnsi="Calibri" w:cs="Calibri" w:eastAsia="Calibri"/>
+          <w:color w:val="000000"/>
+          <w:spacing w:val="0"/>
+          <w:position w:val="0"/>
+          <w:sz w:val="21"/>
+          <w:shd w:fill="auto" w:val="clear"/>
+        </w:rPr>
+        <w:t xml:space="preserve">18. Une fois finie la mise en page avec Bootstrap et le fichier css, il ne me reste qu'à merger la bronche "bootstrap" avec la branche principale, puis supprimer la branche bootstrap en local et à distance.</w:t>
       </w:r>
     </w:p>
     <w:p>

</xml_diff>